<commit_message>
Updated Technical debt conceptual model based on feedback and discussion
</commit_message>
<xml_diff>
--- a/TechnicalDebtConceptualModel.md.docx
+++ b/TechnicalDebtConceptualModel.md.docx
@@ -6,15 +6,13 @@
       <w:pPr>
         <w:pStyle w:val="Title"/>
       </w:pPr>
-      <w:bookmarkStart w:id="0" w:name="_GoBack"/>
-      <w:bookmarkEnd w:id="0"/>
       <w:r>
         <w:t>Agile Data Curation - Technical Debt Conceptual Model</w:t>
       </w:r>
     </w:p>
     <w:p>
       <w:pPr>
-        <w:pStyle w:val="Author"/>
+        <w:pStyle w:val="Authors"/>
       </w:pPr>
       <w:r>
         <w:t>Karl Benedict</w:t>
@@ -36,12 +34,12 @@
       <w:pPr>
         <w:pStyle w:val="Heading1"/>
       </w:pPr>
-      <w:bookmarkStart w:id="1" w:name="technical-debt---integration-into-an-agi"/>
-      <w:bookmarkEnd w:id="1"/>
+      <w:bookmarkStart w:id="0" w:name="technical-debt---integration-into-an-agi"/>
       <w:r>
         <w:t>Technical Debt - Integration into an agile curation conceptual model</w:t>
       </w:r>
     </w:p>
+    <w:bookmarkEnd w:id="0"/>
     <w:p>
       <w:r>
         <w:t xml:space="preserve">The concept of </w:t>
@@ -73,7 +71,7 @@
         <w:fldChar w:fldCharType="begin"/>
       </w:r>
       <w:r>
-        <w:instrText xml:space="preserve"> ADDIN EN.CITE &lt;EndNote&gt;&lt;Cite&gt;&lt;Author&gt;Cunningham&lt;/Author&gt;&lt;Year&gt;1992&lt;/Year&gt;&lt;RecNum&gt;2427&lt;/RecNum&gt;&lt;Suffix&gt;`, p. 30&lt;/Suffix&gt;&lt;DisplayText&gt;[1, p. 30]&lt;/DisplayText&gt;&lt;record&gt;&lt;rec-number&gt;2427&lt;/rec-number&gt;&lt;foreign-keys&gt;&lt;key app="EN" db-id="a9a0ada52ds5fuefrprvr0xypr9v5ptxsfxf" timestamp="1424207282"&gt;2427&lt;/key&gt;&lt;/foreign-keys&gt;&lt;ref-type name="Journal Article"&gt;17&lt;/ref-type&gt;&lt;contributors&gt;&lt;authors&gt;&lt;author&gt;Ward Cunningham&lt;/author&gt;&lt;/authors&gt;&lt;/contributors&gt;&lt;titles&gt;&lt;title&gt;The WyCash portfolio management system&lt;/title&gt;&lt;secondary-title&gt;SIGPLAN OOPS Mess.&lt;/secondary-title&gt;&lt;/titles&gt;&lt;periodical&gt;&lt;full-title&gt;SIGPLAN OOPS Mess.&lt;/full-title&gt;&lt;/periodical&gt;&lt;pages&gt;29-30&lt;/pages&gt;&lt;volume&gt;4&lt;/volume&gt;&lt;number&gt;2&lt;/number&gt;&lt;dates&gt;&lt;year&gt;1992&lt;/year&gt;&lt;/dates&gt;&lt;isbn&gt;1055-6400&lt;/isbn&gt;&lt;urls&gt;&lt;related-urls&gt;&lt;url&gt;http://delivery.acm.org/10.1145/160000/157715/p29-cunningham.pdf?ip=129.24.141.226&amp;amp;id=157715&amp;amp;acc=ACTIVE%20SERVICE&amp;amp;key=B63ACEF81C6334F5%2E1447575D8884B3D4%2E4D4702B0C3E38B35%2E4D4702B0C3E38B35&amp;amp;CFID=627568194&amp;amp;CFTOKEN=96951395&amp;amp;__acm__=1424207594_46cadf2bbba757a439f5d049bb8529b2&lt;/url&gt;&lt;/related-urls&gt;&lt;/urls&gt;&lt;custom1&gt;157715&lt;/custom1&gt;&lt;electronic-resource-num&gt;10.1145/157710.157715&lt;/electronic-resource-num&gt;&lt;/record&gt;&lt;/Cite&gt;&lt;/EndNote&gt;</w:instrText>
+        <w:instrText xml:space="preserve"> ADDIN EN.CITE &lt;EndNote&gt;&lt;Cite&gt;&lt;Author&gt;Cunningham&lt;/Author&gt;&lt;Year&gt;1992&lt;/Year&gt;&lt;RecNum&gt;2427&lt;/RecNum&gt;&lt;Suffix&gt;`, p. 30&lt;/Suffix&gt;&lt;DisplayText&gt;(Cunningham 1992, p. 30)&lt;/DisplayText&gt;&lt;record&gt;&lt;rec-number&gt;2427&lt;/rec-number&gt;&lt;foreign-keys&gt;&lt;key app="EN" db-id="a9a0ada52ds5fuefrprvr0xypr9v5ptxsfxf" timestamp="1424207282"&gt;2427&lt;/key&gt;&lt;/foreign-keys&gt;&lt;ref-type name="Journal Article"&gt;17&lt;/ref-type&gt;&lt;contributors&gt;&lt;authors&gt;&lt;author&gt;Ward Cunningham&lt;/author&gt;&lt;/authors&gt;&lt;/contributors&gt;&lt;titles&gt;&lt;title&gt;The WyCash portfolio management system&lt;/title&gt;&lt;secondary-title&gt;SIGPLAN OOPS Mess.&lt;/secondary-title&gt;&lt;/titles&gt;&lt;periodical&gt;&lt;full-title&gt;SIGPLAN OOPS Mess.&lt;/full-title&gt;&lt;/periodical&gt;&lt;pages&gt;29-30&lt;/pages&gt;&lt;volume&gt;4&lt;/volume&gt;&lt;number&gt;2&lt;/number&gt;&lt;dates&gt;&lt;year&gt;1992&lt;/year&gt;&lt;/dates&gt;&lt;isbn&gt;1055-6400&lt;/isbn&gt;&lt;urls&gt;&lt;related-urls&gt;&lt;url&gt;http://delivery.acm.org/10.1145/160000/157715/p29-cunningham.pdf?ip=129.24.141.226&amp;amp;id=157715&amp;amp;acc=ACTIVE%20SERVICE&amp;amp;key=B63ACEF81C6334F5%2E1447575D8884B3D4%2E4D4702B0C3E38B35%2E4D4702B0C3E38B35&amp;amp;CFID=627568194&amp;amp;CFTOKEN=96951395&amp;amp;__acm__=1424207594_46cadf2bbba757a439f5d049bb8529b2&lt;/url&gt;&lt;/related-urls&gt;&lt;/urls&gt;&lt;custom1&gt;157715&lt;/custom1&gt;&lt;electronic-resource-num&gt;10.1145/157710.157715&lt;/electronic-resource-num&gt;&lt;/record&gt;&lt;/Cite&gt;&lt;/EndNote&gt;</w:instrText>
       </w:r>
       <w:r>
         <w:fldChar w:fldCharType="separate"/>
@@ -82,7 +80,7 @@
         <w:rPr>
           <w:noProof/>
         </w:rPr>
-        <w:t>[1, p. 30]</w:t>
+        <w:t>(Cunningham 1992, p. 30)</w:t>
       </w:r>
       <w:r>
         <w:fldChar w:fldCharType="end"/>
@@ -188,7 +186,7 @@
         <w:fldChar w:fldCharType="begin"/>
       </w:r>
       <w:r>
-        <w:instrText xml:space="preserve"> ADDIN EN.CITE &lt;EndNote&gt;&lt;Cite&gt;&lt;Author&gt;Beck&lt;/Author&gt;&lt;Year&gt;2001&lt;/Year&gt;&lt;RecNum&gt;2428&lt;/RecNum&gt;&lt;DisplayText&gt;[2]&lt;/DisplayText&gt;&lt;record&gt;&lt;rec-number&gt;2428&lt;/rec-number&gt;&lt;foreign-keys&gt;&lt;key app="EN" db-id="a9a0ada52ds5fuefrprvr0xypr9v5ptxsfxf" timestamp="1424209117"&gt;2428&lt;/key&gt;&lt;/foreign-keys&gt;&lt;ref-type name="Web Page"&gt;12&lt;/ref-type&gt;&lt;contributors&gt;&lt;authors&gt;&lt;author&gt;Beck, Kent&lt;/author&gt;&lt;author&gt;Beedle, Mike&lt;/author&gt;&lt;author&gt;van Bennekum, Arie&lt;/author&gt;&lt;author&gt;Cockburn, Alistair&lt;/author&gt;&lt;author&gt;Cunningham, Ward&lt;/author&gt;&lt;author&gt;Fowler, Martin&lt;/author&gt;&lt;author&gt;Grenning, James&lt;/author&gt;&lt;author&gt;Highsmith, Jim&lt;/author&gt;&lt;author&gt;Hunt, Andrew&lt;/author&gt;&lt;author&gt;Jeffries, Ron&lt;/author&gt;&lt;author&gt;Kern, Jon&lt;/author&gt;&lt;author&gt;Marick, Brian&lt;/author&gt;&lt;author&gt;Martin, Robert C. &lt;/author&gt;&lt;author&gt;Mellor, Steve&lt;/author&gt;&lt;author&gt;Schwaber, Ken&lt;/author&gt;&lt;author&gt;Sutherland, Jeff&lt;/author&gt;&lt;author&gt;Thomas, Dave&lt;/author&gt;&lt;/authors&gt;&lt;/contributors&gt;&lt;titles&gt;&lt;title&gt;Manifesto for Agile Software Development&lt;/title&gt;&lt;/titles&gt;&lt;volume&gt;2015&lt;/volume&gt;&lt;number&gt;2/17/2015&lt;/number&gt;&lt;dates&gt;&lt;year&gt;2001&lt;/year&gt;&lt;/dates&gt;&lt;urls&gt;&lt;related-urls&gt;&lt;url&gt;http://agilemanifesto.org/&lt;/url&gt;&lt;/related-urls&gt;&lt;/urls&gt;&lt;/record&gt;&lt;/Cite&gt;&lt;/EndNote&gt;</w:instrText>
+        <w:instrText xml:space="preserve"> ADDIN EN.CITE &lt;EndNote&gt;&lt;Cite&gt;&lt;Author&gt;Beck&lt;/Author&gt;&lt;Year&gt;2001&lt;/Year&gt;&lt;RecNum&gt;2428&lt;/RecNum&gt;&lt;DisplayText&gt;(Beck, et al. 2001)&lt;/DisplayText&gt;&lt;record&gt;&lt;rec-number&gt;2428&lt;/rec-number&gt;&lt;foreign-keys&gt;&lt;key app="EN" db-id="a9a0ada52ds5fuefrprvr0xypr9v5ptxsfxf" timestamp="1424209117"&gt;2428&lt;/key&gt;&lt;/foreign-keys&gt;&lt;ref-type name="Web Page"&gt;12&lt;/ref-type&gt;&lt;contributors&gt;&lt;authors&gt;&lt;author&gt;Beck, Kent&lt;/author&gt;&lt;author&gt;Beedle, Mike&lt;/author&gt;&lt;author&gt;van Bennekum, Arie&lt;/author&gt;&lt;author&gt;Cockburn, Alistair&lt;/author&gt;&lt;author&gt;Cunningham, Ward&lt;/author&gt;&lt;author&gt;Fowler, Martin&lt;/author&gt;&lt;author&gt;Grenning, James&lt;/author&gt;&lt;author&gt;Highsmith, Jim&lt;/author&gt;&lt;author&gt;Hunt, Andrew&lt;/author&gt;&lt;author&gt;Jeffries, Ron&lt;/author&gt;&lt;author&gt;Kern, Jon&lt;/author&gt;&lt;author&gt;Marick, Brian&lt;/author&gt;&lt;author&gt;Martin, Robert C. &lt;/author&gt;&lt;author&gt;Mellor, Steve&lt;/author&gt;&lt;author&gt;Schwaber, Ken&lt;/author&gt;&lt;author&gt;Sutherland, Jeff&lt;/author&gt;&lt;author&gt;Thomas, Dave&lt;/author&gt;&lt;/authors&gt;&lt;/contributors&gt;&lt;titles&gt;&lt;title&gt;Manifesto for Agile Software Development&lt;/title&gt;&lt;/titles&gt;&lt;volume&gt;2015&lt;/volume&gt;&lt;number&gt;2/17/2015&lt;/number&gt;&lt;dates&gt;&lt;year&gt;2001&lt;/year&gt;&lt;/dates&gt;&lt;urls&gt;&lt;related-urls&gt;&lt;url&gt;http://agilemanifesto.org/&lt;/url&gt;&lt;/related-urls&gt;&lt;/urls&gt;&lt;/record&gt;&lt;/Cite&gt;&lt;/EndNote&gt;</w:instrText>
       </w:r>
       <w:r>
         <w:fldChar w:fldCharType="separate"/>
@@ -197,7 +195,7 @@
         <w:rPr>
           <w:noProof/>
         </w:rPr>
-        <w:t>[2]</w:t>
+        <w:t>(Beck, et al. 2001)</w:t>
       </w:r>
       <w:r>
         <w:fldChar w:fldCharType="end"/>
@@ -234,7 +232,7 @@
         <w:fldChar w:fldCharType="begin"/>
       </w:r>
       <w:r>
-        <w:instrText xml:space="preserve"> ADDIN EN.CITE &lt;EndNote&gt;&lt;Cite&gt;&lt;Author&gt;dos Santos&lt;/Author&gt;&lt;Year&gt;2013&lt;/Year&gt;&lt;RecNum&gt;2426&lt;/RecNum&gt;&lt;Suffix&gt;`, p. 124&lt;/Suffix&gt;&lt;DisplayText&gt;[3, p. 124]&lt;/DisplayText&gt;&lt;record&gt;&lt;rec-number&gt;2426&lt;/rec-number&gt;&lt;foreign-keys&gt;&lt;key app="EN" db-id="a9a0ada52ds5fuefrprvr0xypr9v5ptxsfxf" timestamp="1424207052"&gt;2426&lt;/key&gt;&lt;/foreign-keys&gt;&lt;ref-type name="Book Section"&gt;5&lt;/ref-type&gt;&lt;contributors&gt;&lt;authors&gt;&lt;author&gt;dos Santos, PauloSérgioMedeiros&lt;/author&gt;&lt;author&gt;Varella, Amanda&lt;/author&gt;&lt;author&gt;Dantas, CristineRibeiro&lt;/author&gt;&lt;author&gt;Borges, DanielBeltrão&lt;/author&gt;&lt;/authors&gt;&lt;secondary-authors&gt;&lt;author&gt;Baumeister, Hubert&lt;/author&gt;&lt;author&gt;Weber, Barbara&lt;/author&gt;&lt;/secondary-authors&gt;&lt;/contributors&gt;&lt;titles&gt;&lt;title&gt;Visualizing and Managing Technical Debt in Agile Development: An Experience Report&lt;/title&gt;&lt;secondary-title&gt;Agile Processes in Software Engineering and Extreme Programming&lt;/secondary-title&gt;&lt;tertiary-title&gt;Lecture Notes in Business Information Processing&lt;/tertiary-title&gt;&lt;/titles&gt;&lt;pages&gt;121-134&lt;/pages&gt;&lt;volume&gt;149&lt;/volume&gt;&lt;section&gt;9&lt;/section&gt;&lt;keywords&gt;&lt;keyword&gt;technical debt&lt;/keyword&gt;&lt;keyword&gt;software quality&lt;/keyword&gt;&lt;keyword&gt;visualization&lt;/keyword&gt;&lt;keyword&gt;agile practices&lt;/keyword&gt;&lt;/keywords&gt;&lt;dates&gt;&lt;year&gt;2013&lt;/year&gt;&lt;pub-dates&gt;&lt;date&gt;2013/01/01&lt;/date&gt;&lt;/pub-dates&gt;&lt;/dates&gt;&lt;publisher&gt;Springer Berlin Heidelberg&lt;/publisher&gt;&lt;isbn&gt;978-3-642-38313-7&lt;/isbn&gt;&lt;urls&gt;&lt;related-urls&gt;&lt;url&gt;http://dx.doi.org/10.1007/978-3-642-38314-4_9&lt;/url&gt;&lt;/related-urls&gt;&lt;/urls&gt;&lt;electronic-resource-num&gt;10.1007/978-3-642-38314-4_9&lt;/electronic-resource-num&gt;&lt;language&gt;English&lt;/language&gt;&lt;/record&gt;&lt;/Cite&gt;&lt;/EndNote&gt;</w:instrText>
+        <w:instrText xml:space="preserve"> ADDIN EN.CITE &lt;EndNote&gt;&lt;Cite&gt;&lt;Author&gt;dos Santos&lt;/Author&gt;&lt;Year&gt;2013&lt;/Year&gt;&lt;RecNum&gt;2426&lt;/RecNum&gt;&lt;Suffix&gt;`, p. 124&lt;/Suffix&gt;&lt;DisplayText&gt;(dos Santos, et al. 2013, p. 124)&lt;/DisplayText&gt;&lt;record&gt;&lt;rec-number&gt;2426&lt;/rec-number&gt;&lt;foreign-keys&gt;&lt;key app="EN" db-id="a9a0ada52ds5fuefrprvr0xypr9v5ptxsfxf" timestamp="1424207052"&gt;2426&lt;/key&gt;&lt;/foreign-keys&gt;&lt;ref-type name="Book Section"&gt;5&lt;/ref-type&gt;&lt;contributors&gt;&lt;authors&gt;&lt;author&gt;dos Santos, PauloSérgioMedeiros&lt;/author&gt;&lt;author&gt;Varella, Amanda&lt;/author&gt;&lt;author&gt;Dantas, CristineRibeiro&lt;/author&gt;&lt;author&gt;Borges, DanielBeltrão&lt;/author&gt;&lt;/authors&gt;&lt;secondary-authors&gt;&lt;author&gt;Baumeister, Hubert&lt;/author&gt;&lt;author&gt;Weber, Barbara&lt;/author&gt;&lt;/secondary-authors&gt;&lt;/contributors&gt;&lt;titles&gt;&lt;title&gt;Visualizing and Managing Technical Debt in Agile Development: An Experience Report&lt;/title&gt;&lt;secondary-title&gt;Agile Processes in Software Engineering and Extreme Programming&lt;/secondary-title&gt;&lt;tertiary-title&gt;Lecture Notes in Business Information Processing&lt;/tertiary-title&gt;&lt;/titles&gt;&lt;pages&gt;121-134&lt;/pages&gt;&lt;volume&gt;149&lt;/volume&gt;&lt;section&gt;9&lt;/section&gt;&lt;keywords&gt;&lt;keyword&gt;technical debt&lt;/keyword&gt;&lt;keyword&gt;software quality&lt;/keyword&gt;&lt;keyword&gt;visualization&lt;/keyword&gt;&lt;keyword&gt;agile practices&lt;/keyword&gt;&lt;/keywords&gt;&lt;dates&gt;&lt;year&gt;2013&lt;/year&gt;&lt;pub-dates&gt;&lt;date&gt;2013/01/01&lt;/date&gt;&lt;/pub-dates&gt;&lt;/dates&gt;&lt;publisher&gt;Springer Berlin Heidelberg&lt;/publisher&gt;&lt;isbn&gt;978-3-642-38313-7&lt;/isbn&gt;&lt;urls&gt;&lt;related-urls&gt;&lt;url&gt;http://dx.doi.org/10.1007/978-3-642-38314-4_9&lt;/url&gt;&lt;/related-urls&gt;&lt;/urls&gt;&lt;electronic-resource-num&gt;10.1007/978-3-642-38314-4_9&lt;/electronic-resource-num&gt;&lt;language&gt;English&lt;/language&gt;&lt;/record&gt;&lt;/Cite&gt;&lt;/EndNote&gt;</w:instrText>
       </w:r>
       <w:r>
         <w:fldChar w:fldCharType="separate"/>
@@ -243,7 +241,7 @@
         <w:rPr>
           <w:noProof/>
         </w:rPr>
-        <w:t>[3, p. 124]</w:t>
+        <w:t>(dos Santos, et al. 2013, p. 124)</w:t>
       </w:r>
       <w:r>
         <w:fldChar w:fldCharType="end"/>
@@ -265,12 +263,12 @@
       <w:pPr>
         <w:pStyle w:val="Heading1"/>
       </w:pPr>
-      <w:bookmarkStart w:id="2" w:name="assumptions"/>
-      <w:bookmarkEnd w:id="2"/>
+      <w:bookmarkStart w:id="1" w:name="assumptions"/>
       <w:r>
         <w:t>Assumptions</w:t>
       </w:r>
     </w:p>
+    <w:bookmarkEnd w:id="1"/>
     <w:p>
       <w:r>
         <w:t>The conceptual model developed here has the following assumptions embedded in it. It is envisioned that violations of these assumptions will tend to complicate the model, but wouldn't necessarily invalidate it.</w:t>
@@ -280,7 +278,7 @@
       <w:pPr>
         <w:numPr>
           <w:ilvl w:val="0"/>
-          <w:numId w:val="3"/>
+          <w:numId w:val="2"/>
         </w:numPr>
       </w:pPr>
       <w:r>
@@ -299,241 +297,257 @@
         <w:t xml:space="preserve"> This assumption translates into a scenario where the effort required to make the data discoverable, understandable and usable to it</w:t>
       </w:r>
       <w:r>
-        <w:t>s creators has already been expended. A corollary to this is that there exists a group of initial users of a data product for whom those data are already serving some need.</w:t>
+        <w:t xml:space="preserve">s creators has already been expended. A corollary to this is that there exists a group of initial users of a data product for whom those data are already serving some need. </w:t>
+      </w:r>
+      <w:r>
+        <w:rPr>
+          <w:i/>
+        </w:rPr>
+        <w:t>It may be appropriate to relax this assumption as it relates to technical debt asso</w:t>
+      </w:r>
+      <w:r>
+        <w:rPr>
+          <w:i/>
+        </w:rPr>
+        <w:t>ciated with future reuse of the initial data products of a research program</w:t>
+      </w:r>
+      <w:r>
+        <w:t>.</w:t>
       </w:r>
     </w:p>
     <w:p>
       <w:pPr>
         <w:numPr>
           <w:ilvl w:val="0"/>
-          <w:numId w:val="3"/>
+          <w:numId w:val="2"/>
         </w:numPr>
       </w:pPr>
       <w:r>
         <w:rPr>
           <w:i/>
         </w:rPr>
-        <w:t>Enabling reuse of a data product by a new community of users and/or a use for which</w:t>
-      </w:r>
-      <w:r>
-        <w:rPr>
-          <w:i/>
-        </w:rPr>
-        <w:t xml:space="preserve"> those data products were not created requires additional effort.</w:t>
-      </w:r>
-      <w:r>
-        <w:t xml:space="preserve"> While the level of effort required for a specific community or use will vary, some level of effort must be expended.</w:t>
+        <w:t>Enabling reuse of a data product by a new community of users and/or a use for which those data products were not created requires additional effort.</w:t>
+      </w:r>
+      <w:r>
+        <w:t xml:space="preserve"> While the level of effort requ</w:t>
+      </w:r>
+      <w:r>
+        <w:t>ired for a specific community or use will vary, some level of effort must be expended.</w:t>
       </w:r>
     </w:p>
     <w:p>
       <w:pPr>
         <w:numPr>
           <w:ilvl w:val="0"/>
-          <w:numId w:val="3"/>
+          <w:numId w:val="2"/>
         </w:numPr>
       </w:pPr>
       <w:r>
         <w:rPr>
           <w:i/>
         </w:rPr>
-        <w:t>There is a minimum level of effort that must be expended before any defin</w:t>
-      </w:r>
-      <w:r>
-        <w:rPr>
-          <w:i/>
-        </w:rPr>
-        <w:t>ed reuse may take place.</w:t>
-      </w:r>
-      <w:r>
-        <w:t xml:space="preserve"> Prior to the expenditure of this minimum effort reuse by a specified community for a defined purpose cannot take place.</w:t>
+        <w:t>There is a minimum level of effort that must be expended before any defined reuse may take place.</w:t>
+      </w:r>
+      <w:r>
+        <w:t xml:space="preserve"> Prior to the expenditure of this minimum effort reuse by a specified co</w:t>
+      </w:r>
+      <w:r>
+        <w:t>mmunity for a defined purpose cannot take place.</w:t>
       </w:r>
     </w:p>
     <w:p>
       <w:pPr>
         <w:numPr>
           <w:ilvl w:val="0"/>
-          <w:numId w:val="3"/>
+          <w:numId w:val="2"/>
         </w:numPr>
       </w:pPr>
       <w:r>
         <w:rPr>
           <w:i/>
         </w:rPr>
-        <w:t xml:space="preserve">Some additional effort may accelerate or increase the use of a data product within a specified community for a </w:t>
+        <w:t>Some additional effort may accelerate or increase the use of a data product within a specified community for a given use.</w:t>
+      </w:r>
+      <w:r>
+        <w:t xml:space="preserve"> This effort is above and beyond that required for initiation of use ((3) above), and </w:t>
+      </w:r>
+      <w:r>
+        <w:t>may reach a point of diminishing returns in terms of use when compared to effort.</w:t>
+      </w:r>
+    </w:p>
+    <w:p>
+      <w:pPr>
+        <w:pStyle w:val="Heading1"/>
+      </w:pPr>
+      <w:bookmarkStart w:id="2" w:name="types-of-effort-that-are-considered"/>
+      <w:r>
+        <w:t xml:space="preserve">Types of </w:t>
       </w:r>
       <w:r>
         <w:rPr>
           <w:i/>
         </w:rPr>
-        <w:t>given use.</w:t>
-      </w:r>
-      <w:r>
-        <w:t xml:space="preserve"> This effort is above and beyond that required for initiation of use ((3) above), and may reach a point of diminishing returns in terms of use when compared to effort.</w:t>
+        <w:t>Effort</w:t>
+      </w:r>
+      <w:r>
+        <w:t xml:space="preserve"> that are considered</w:t>
+      </w:r>
+    </w:p>
+    <w:bookmarkEnd w:id="2"/>
+    <w:p>
+      <w:r>
+        <w:t>When considering the reusability of data products, several key dimensions (and examples of how those dimensions translate into more specif</w:t>
+      </w:r>
+      <w:r>
+        <w:t xml:space="preserve">ic requirements) related to those products may be translated into </w:t>
+      </w:r>
+      <w:r>
+        <w:rPr>
+          <w:i/>
+        </w:rPr>
+        <w:t>effort</w:t>
+      </w:r>
+      <w:r>
+        <w:t xml:space="preserve"> required to enable reuse:</w:t>
+      </w:r>
+    </w:p>
+    <w:p>
+      <w:pPr>
+        <w:pStyle w:val="DefinitionTerm"/>
+      </w:pPr>
+      <w:r>
+        <w:t>Discoverability</w:t>
+      </w:r>
+    </w:p>
+    <w:p>
+      <w:pPr>
+        <w:pStyle w:val="Definition"/>
+      </w:pPr>
+      <w:r>
+        <w:t>Metadata content that, when properly indexed and searched, enables members of a community of users to find the product and consider it for us</w:t>
+      </w:r>
+      <w:r>
+        <w:t>e</w:t>
+      </w:r>
+    </w:p>
+    <w:p>
+      <w:pPr>
+        <w:pStyle w:val="Definition"/>
+      </w:pPr>
+      <w:r>
+        <w:lastRenderedPageBreak/>
+        <w:t>Availability of searchable metadata in locations that are accessible to and used by the intended community of users</w:t>
+      </w:r>
+    </w:p>
+    <w:p>
+      <w:pPr>
+        <w:pStyle w:val="Definition"/>
+      </w:pPr>
+      <w:r>
+        <w:t>The existence of search interfaces that the intended community of users understand and are capable of using</w:t>
+      </w:r>
+    </w:p>
+    <w:p>
+      <w:pPr>
+        <w:pStyle w:val="Definition"/>
+      </w:pPr>
+      <w:r>
+        <w:t>Machine readability of metadata and accessibility of search interfaces for integration into other applications and services</w:t>
+      </w:r>
+    </w:p>
+    <w:p>
+      <w:pPr>
+        <w:pStyle w:val="Definition"/>
+      </w:pPr>
+      <w:r>
+        <w:t>Metadata content and search locations and interfaces may support both search (the location of data resources that are known to be re</w:t>
+      </w:r>
+      <w:r>
+        <w:t>levant to a particular problem) and discovery (the [sometimes serendipitous] discovery of data that are of interest to a particular researcher or applied user).</w:t>
+      </w:r>
+    </w:p>
+    <w:p>
+      <w:pPr>
+        <w:pStyle w:val="DefinitionTerm"/>
+      </w:pPr>
+      <w:r>
+        <w:t>Understanding</w:t>
+      </w:r>
+    </w:p>
+    <w:p>
+      <w:pPr>
+        <w:pStyle w:val="Definition"/>
+      </w:pPr>
+      <w:r>
+        <w:t>Metadata content that allows potential users to understand suitability for purpos</w:t>
+      </w:r>
+      <w:r>
+        <w:t>e in the context of their anticipated use</w:t>
+      </w:r>
+    </w:p>
+    <w:p>
+      <w:pPr>
+        <w:pStyle w:val="Definition"/>
+      </w:pPr>
+      <w:r>
+        <w:t>Other documentation or training materials that enable potential users to gain sufficient understanding of specific data products to enable effective use</w:t>
+      </w:r>
+    </w:p>
+    <w:p>
+      <w:pPr>
+        <w:pStyle w:val="DefinitionTerm"/>
+      </w:pPr>
+      <w:r>
+        <w:t>Use</w:t>
+      </w:r>
+    </w:p>
+    <w:p>
+      <w:pPr>
+        <w:pStyle w:val="Definition"/>
+      </w:pPr>
+      <w:r>
+        <w:t>Data products available in formats commonly used by the i</w:t>
+      </w:r>
+      <w:r>
+        <w:t>ntended community and use</w:t>
+      </w:r>
+    </w:p>
+    <w:p>
+      <w:pPr>
+        <w:pStyle w:val="Definition"/>
+      </w:pPr>
+      <w:r>
+        <w:t>Data services available that are consistent with those that are used by the intended community</w:t>
+      </w:r>
+    </w:p>
+    <w:p>
+      <w:pPr>
+        <w:pStyle w:val="Definition"/>
+      </w:pPr>
+      <w:r>
+        <w:t>Data volume/size that is manageable by the intended community</w:t>
       </w:r>
     </w:p>
     <w:p>
       <w:pPr>
         <w:pStyle w:val="Heading1"/>
       </w:pPr>
-      <w:bookmarkStart w:id="3" w:name="types-of-effort-that-are-considered"/>
+      <w:bookmarkStart w:id="3" w:name="illustration-of-the-conceptual-model"/>
+      <w:r>
+        <w:lastRenderedPageBreak/>
+        <w:t>Illustration of the conceptual model</w:t>
+      </w:r>
+    </w:p>
+    <w:p>
+      <w:bookmarkStart w:id="4" w:name="_GoBack"/>
       <w:bookmarkEnd w:id="3"/>
       <w:r>
-        <w:t xml:space="preserve">Types of </w:t>
-      </w:r>
-      <w:r>
-        <w:rPr>
-          <w:i/>
-        </w:rPr>
-        <w:t>Effort</w:t>
-      </w:r>
-      <w:r>
-        <w:t xml:space="preserve"> that are considered</w:t>
-      </w:r>
-    </w:p>
-    <w:p>
-      <w:r>
-        <w:t>When considering the reusability of data p</w:t>
-      </w:r>
-      <w:r>
-        <w:t xml:space="preserve">roducts, several key dimensions (and examples of how those dimensions translate into more specific requirements) related to those products may be translated into </w:t>
-      </w:r>
-      <w:r>
-        <w:rPr>
-          <w:i/>
-        </w:rPr>
-        <w:t>effort</w:t>
-      </w:r>
-      <w:r>
-        <w:t xml:space="preserve"> required to enable reuse:</w:t>
-      </w:r>
-    </w:p>
-    <w:p>
-      <w:pPr>
-        <w:pStyle w:val="DefinitionTerm"/>
-      </w:pPr>
-      <w:r>
-        <w:t>Discoverability</w:t>
-      </w:r>
-    </w:p>
-    <w:p>
-      <w:pPr>
-        <w:pStyle w:val="Definition"/>
-      </w:pPr>
-      <w:r>
-        <w:t xml:space="preserve">Metadata content that, when properly indexed </w:t>
-      </w:r>
-      <w:r>
-        <w:t>and searched, enables members of a community of users to find the product and consider it for use</w:t>
-      </w:r>
-    </w:p>
-    <w:p>
-      <w:pPr>
-        <w:pStyle w:val="Definition"/>
-      </w:pPr>
-      <w:r>
-        <w:t>Availability of searchable metadata in locations that are accessible to and used by the intended community of users</w:t>
-      </w:r>
-    </w:p>
-    <w:p>
-      <w:pPr>
-        <w:pStyle w:val="Definition"/>
-      </w:pPr>
-      <w:r>
-        <w:lastRenderedPageBreak/>
-        <w:t>The existence of search interfaces that the intended community of users understand and are capable of using</w:t>
-      </w:r>
-    </w:p>
-    <w:p>
-      <w:pPr>
-        <w:pStyle w:val="Definition"/>
-      </w:pPr>
-      <w:r>
-        <w:t>Machine readability of metadata and accessibility of search interfaces for integration into other applications and services</w:t>
-      </w:r>
-    </w:p>
-    <w:p>
-      <w:pPr>
-        <w:pStyle w:val="DefinitionTerm"/>
-      </w:pPr>
-      <w:r>
-        <w:t>Understanding</w:t>
-      </w:r>
-    </w:p>
-    <w:p>
-      <w:pPr>
-        <w:pStyle w:val="Definition"/>
-      </w:pPr>
-      <w:r>
-        <w:t>Metadata c</w:t>
-      </w:r>
-      <w:r>
-        <w:t>ontent that allows potential users to understand suitability for purpose in the context of their anticipated use</w:t>
-      </w:r>
-    </w:p>
-    <w:p>
-      <w:pPr>
-        <w:pStyle w:val="Definition"/>
-      </w:pPr>
-      <w:r>
-        <w:t>Other documentation or training materials that enable potential users to gain sufficient understanding of specific data products to enable effe</w:t>
-      </w:r>
-      <w:r>
-        <w:t>ctive use</w:t>
-      </w:r>
-    </w:p>
-    <w:p>
-      <w:pPr>
-        <w:pStyle w:val="DefinitionTerm"/>
-      </w:pPr>
-      <w:r>
-        <w:t>Use</w:t>
-      </w:r>
-    </w:p>
-    <w:p>
-      <w:pPr>
-        <w:pStyle w:val="Definition"/>
-      </w:pPr>
-      <w:r>
-        <w:t>Data products available in formats commonly used by the intended community and use</w:t>
-      </w:r>
-    </w:p>
-    <w:p>
-      <w:pPr>
-        <w:pStyle w:val="Definition"/>
-      </w:pPr>
-      <w:r>
-        <w:t>Data services available that are consistent with those that are used by the intended community</w:t>
-      </w:r>
-    </w:p>
-    <w:p>
-      <w:pPr>
-        <w:pStyle w:val="Definition"/>
-      </w:pPr>
-      <w:r>
-        <w:t>Data volume/size that is manageable by the intended community</w:t>
-      </w:r>
-    </w:p>
-    <w:p>
-      <w:pPr>
-        <w:pStyle w:val="Heading1"/>
-      </w:pPr>
-      <w:bookmarkStart w:id="4" w:name="illustration-of-the-conceptual-model"/>
-      <w:bookmarkEnd w:id="4"/>
-      <w:r>
-        <w:t>Il</w:t>
-      </w:r>
-      <w:r>
-        <w:t>lustration of the conceptual model</w:t>
-      </w:r>
-    </w:p>
-    <w:p>
-      <w:r>
         <w:rPr>
           <w:noProof/>
         </w:rPr>
         <w:drawing>
-          <wp:inline distT="0" distB="0" distL="0" distR="0" wp14:anchorId="68EF6239" wp14:editId="42980C09">
-            <wp:extent cx="5440680" cy="2516439"/>
+          <wp:inline distT="0" distB="0" distL="0" distR="0" wp14:anchorId="25C2424B" wp14:editId="2875EE18">
+            <wp:extent cx="4658929" cy="3035105"/>
             <wp:effectExtent l="0" t="0" r="0" b="0"/>
             <wp:docPr id="1" name="Picture"/>
             <wp:cNvGraphicFramePr/>
@@ -555,7 +569,7 @@
                   <pic:spPr bwMode="auto">
                     <a:xfrm>
                       <a:off x="0" y="0"/>
-                      <a:ext cx="5440680" cy="2516439"/>
+                      <a:ext cx="4658929" cy="3035105"/>
                     </a:xfrm>
                     <a:prstGeom prst="rect">
                       <a:avLst/>
@@ -573,13 +587,31 @@
           </wp:inline>
         </w:drawing>
       </w:r>
+      <w:bookmarkEnd w:id="4"/>
     </w:p>
     <w:p>
       <w:pPr>
         <w:pStyle w:val="ImageCaption"/>
       </w:pPr>
       <w:r>
-        <w:t>Technical Debt Illustration</w:t>
+        <w:t xml:space="preserve">Technical Debt Illustration - the </w:t>
+      </w:r>
+      <w:r>
+        <w:t>use metric</w:t>
+      </w:r>
+      <w:r>
+        <w:t xml:space="preserve"> defined in the plot(s) will vary by use scenario, but may include: number of downloads, volume downloaded, number of individual users, number of service requests, number of dataset citations, number of active API keys, etc.</w:t>
+      </w:r>
+    </w:p>
+    <w:p>
+      <w:r>
+        <w:t>The context sensitivi</w:t>
+      </w:r>
+      <w:r>
+        <w:t>ty of the definition of a "use metric" for a particular data product or collection of products suggests that the development of a strategy for developing a composite use metric that integrates multiple (appropriate) use metrics would be a necessary part of</w:t>
+      </w:r>
+      <w:r>
+        <w:t xml:space="preserve"> the depiction of the composite life of a particular dataset.</w:t>
       </w:r>
     </w:p>
     <w:p>
@@ -587,126 +619,142 @@
         <w:pStyle w:val="Heading1"/>
       </w:pPr>
       <w:bookmarkStart w:id="5" w:name="references-cited"/>
-      <w:bookmarkEnd w:id="5"/>
-      <w:r>
+      <w:r>
+        <w:t>References Cited</w:t>
+      </w:r>
+    </w:p>
+    <w:p>
+      <w:pPr>
+        <w:pStyle w:val="Heading1"/>
+      </w:pPr>
+    </w:p>
+    <w:p>
+      <w:pPr>
+        <w:pStyle w:val="EndNoteBibliography"/>
+        <w:rPr>
+          <w:noProof/>
+        </w:rPr>
+      </w:pPr>
+      <w:r>
+        <w:fldChar w:fldCharType="begin"/>
+      </w:r>
+      <w:r>
+        <w:instrText xml:space="preserve"> ADDIN EN.REFLIST </w:instrText>
+      </w:r>
+      <w:r>
+        <w:fldChar w:fldCharType="separate"/>
+      </w:r>
+      <w:r>
+        <w:rPr>
+          <w:noProof/>
+        </w:rPr>
+        <w:t>Beck, Kent, Mike Beedle, Arie van Bennekum, Alistair Cockburn, Ward Cunningham, Martin Fowler, James Grenning, Jim Highsmith, Andrew Hunt, Ron Jeffries, Jon Kern, Brian Marick, Robert C.  Martin, Steve Mellor, Ken Schwaber, Jeff Sutherland and Dave Thomas</w:t>
+      </w:r>
+    </w:p>
+    <w:p>
+      <w:pPr>
+        <w:pStyle w:val="EndNoteBibliography"/>
+        <w:ind w:left="720" w:hanging="720"/>
+        <w:rPr>
+          <w:noProof/>
+        </w:rPr>
+      </w:pPr>
+      <w:r>
+        <w:rPr>
+          <w:noProof/>
+        </w:rPr>
         <w:lastRenderedPageBreak/>
-        <w:t>References Cited</w:t>
-      </w:r>
-    </w:p>
-    <w:p>
-      <w:pPr>
-        <w:pStyle w:val="Heading1"/>
-      </w:pPr>
+        <w:tab/>
+        <w:t>2001</w:t>
+      </w:r>
+      <w:r>
+        <w:rPr>
+          <w:noProof/>
+        </w:rPr>
+        <w:tab/>
+        <w:t>Manifesto for Agile Software Development. vol. 2015.</w:t>
+      </w:r>
     </w:p>
     <w:p>
       <w:pPr>
         <w:pStyle w:val="EndNoteBibliography"/>
         <w:spacing w:after="0"/>
+        <w:rPr>
+          <w:noProof/>
+        </w:rPr>
+      </w:pPr>
+    </w:p>
+    <w:p>
+      <w:pPr>
+        <w:pStyle w:val="EndNoteBibliography"/>
+        <w:rPr>
+          <w:noProof/>
+        </w:rPr>
+      </w:pPr>
+      <w:r>
+        <w:rPr>
+          <w:noProof/>
+        </w:rPr>
+        <w:t>Cunningham, Ward</w:t>
+      </w:r>
+    </w:p>
+    <w:p>
+      <w:pPr>
+        <w:pStyle w:val="EndNoteBibliography"/>
         <w:ind w:left="720" w:hanging="720"/>
         <w:rPr>
           <w:noProof/>
         </w:rPr>
       </w:pPr>
       <w:r>
-        <w:fldChar w:fldCharType="begin"/>
-      </w:r>
-      <w:r>
-        <w:instrText xml:space="preserve"> ADDIN EN.REFLIST </w:instrText>
-      </w:r>
-      <w:r>
-        <w:fldChar w:fldCharType="separate"/>
-      </w:r>
-      <w:r>
-        <w:rPr>
-          <w:noProof/>
-        </w:rPr>
-        <w:t>1.</w:t>
-      </w:r>
-      <w:r>
         <w:rPr>
           <w:noProof/>
         </w:rPr>
         <w:tab/>
-        <w:t xml:space="preserve">Cunningham, W., </w:t>
+        <w:t>1992</w:t>
+      </w:r>
+      <w:r>
+        <w:rPr>
+          <w:noProof/>
+        </w:rPr>
+        <w:tab/>
+        <w:t xml:space="preserve">The WyCash portfolio management system. </w:t>
       </w:r>
       <w:r>
         <w:rPr>
           <w:i/>
           <w:noProof/>
         </w:rPr>
-        <w:t>The WyCash portfolio management system.</w:t>
-      </w:r>
-      <w:r>
-        <w:rPr>
-          <w:noProof/>
-        </w:rPr>
-        <w:t xml:space="preserve"> SIGPLAN OOPS Mess., 1992. </w:t>
-      </w:r>
-      <w:r>
-        <w:rPr>
-          <w:b/>
-          <w:noProof/>
-        </w:rPr>
-        <w:t>4</w:t>
-      </w:r>
-      <w:r>
-        <w:rPr>
-          <w:noProof/>
-        </w:rPr>
-        <w:t>(2): p. 29-30.</w:t>
+        <w:t>SIGPLAN OOPS Mess.</w:t>
+      </w:r>
+      <w:r>
+        <w:rPr>
+          <w:noProof/>
+        </w:rPr>
+        <w:t xml:space="preserve"> 4(2):29-30.</w:t>
       </w:r>
     </w:p>
     <w:p>
       <w:pPr>
         <w:pStyle w:val="EndNoteBibliography"/>
         <w:spacing w:after="0"/>
-        <w:ind w:left="720" w:hanging="720"/>
-        <w:rPr>
-          <w:noProof/>
-        </w:rPr>
-      </w:pPr>
-      <w:r>
-        <w:rPr>
-          <w:noProof/>
-        </w:rPr>
-        <w:t>2.</w:t>
-      </w:r>
-      <w:r>
-        <w:rPr>
-          <w:noProof/>
-        </w:rPr>
-        <w:tab/>
-        <w:t xml:space="preserve">Beck, K., et al. </w:t>
-      </w:r>
-      <w:r>
-        <w:rPr>
-          <w:i/>
-          <w:noProof/>
-        </w:rPr>
-        <w:t>Manifesto for Agile Software Development</w:t>
-      </w:r>
-      <w:r>
-        <w:rPr>
-          <w:noProof/>
-        </w:rPr>
-        <w:t xml:space="preserve">. 2001  [cited 2015 2/17/2015]; Available from: </w:t>
-      </w:r>
-      <w:hyperlink r:id="rId7" w:history="1">
-        <w:r>
-          <w:rPr>
-            <w:rStyle w:val="Hyperlink"/>
-            <w:rFonts w:asciiTheme="minorHAnsi" w:hAnsiTheme="minorHAnsi"/>
-            <w:noProof/>
-            <w:sz w:val="24"/>
-          </w:rPr>
-          <w:t>http://agilemanifesto.org/</w:t>
-        </w:r>
-      </w:hyperlink>
-      <w:r>
-        <w:rPr>
-          <w:noProof/>
-        </w:rPr>
-        <w:t>.</w:t>
+        <w:rPr>
+          <w:noProof/>
+        </w:rPr>
+      </w:pPr>
+    </w:p>
+    <w:p>
+      <w:pPr>
+        <w:pStyle w:val="EndNoteBibliography"/>
+        <w:rPr>
+          <w:noProof/>
+        </w:rPr>
+      </w:pPr>
+      <w:r>
+        <w:rPr>
+          <w:noProof/>
+        </w:rPr>
+        <w:t>dos Santos, PauloSérgioMedeiros, Amanda Varella, CristineRibeiro Dantas and DanielBeltrão Borges</w:t>
       </w:r>
     </w:p>
     <w:p>
@@ -721,27 +769,28 @@
         <w:rPr>
           <w:noProof/>
         </w:rPr>
-        <w:t>3.</w:t>
-      </w:r>
-      <w:r>
-        <w:rPr>
-          <w:noProof/>
-        </w:rPr>
         <w:tab/>
-        <w:t xml:space="preserve">dos Santos, P., et al., </w:t>
+        <w:t>2013</w:t>
+      </w:r>
+      <w:r>
+        <w:rPr>
+          <w:noProof/>
+        </w:rPr>
+        <w:tab/>
+        <w:t>Visualizing and Managing Technical Debt in Agile Development: An Experience Report</w:t>
       </w:r>
       <w:r>
         <w:rPr>
           <w:i/>
           <w:noProof/>
         </w:rPr>
-        <w:t>Visualizing and Managing Technical Debt in Agile Development: An Experience Report</w:t>
-      </w:r>
-      <w:r>
-        <w:rPr>
-          <w:noProof/>
-        </w:rPr>
-        <w:t xml:space="preserve">, in </w:t>
+        <w:t>.</w:t>
+      </w:r>
+      <w:r>
+        <w:rPr>
+          <w:noProof/>
+        </w:rPr>
+        <w:t xml:space="preserve"> In </w:t>
       </w:r>
       <w:r>
         <w:rPr>
@@ -754,8 +803,16 @@
         <w:rPr>
           <w:noProof/>
         </w:rPr>
-        <w:t>, H. Baumeister and B. Weber, Editors. 2013, Springer Berlin Heidelberg. p. 121-134.</w:t>
-      </w:r>
+        <w:t>, edited by H. Baumeister and B. Weber, pp. 121-134. Lecture Notes in Business Information Processing. vol. 149. Springer Berlin Heidelberg.</w:t>
+      </w:r>
+    </w:p>
+    <w:p>
+      <w:pPr>
+        <w:pStyle w:val="EndNoteBibliography"/>
+        <w:rPr>
+          <w:noProof/>
+        </w:rPr>
+      </w:pPr>
     </w:p>
     <w:p>
       <w:pPr>
@@ -765,10 +822,12 @@
         <w:fldChar w:fldCharType="end"/>
       </w:r>
     </w:p>
+    <w:bookmarkEnd w:id="5"/>
     <w:sectPr>
       <w:pgSz w:w="12240" w:h="15840"/>
       <w:pgMar w:top="1440" w:right="1800" w:bottom="1440" w:left="1800" w:header="720" w:footer="720" w:gutter="0"/>
       <w:cols w:space="720"/>
+      <w:docGrid w:linePitch="360"/>
     </w:sectPr>
   </w:body>
 </w:document>
@@ -777,12 +836,13 @@
 <file path=word/numbering.xml><?xml version="1.0" encoding="utf-8"?>
 <w:numbering xmlns:wpc="http://schemas.microsoft.com/office/word/2010/wordprocessingCanvas" xmlns:mo="http://schemas.microsoft.com/office/mac/office/2008/main" xmlns:mc="http://schemas.openxmlformats.org/markup-compatibility/2006" xmlns:mv="urn:schemas-microsoft-com:mac:vml" xmlns:o="urn:schemas-microsoft-com:office:office" xmlns:r="http://schemas.openxmlformats.org/officeDocument/2006/relationships" xmlns:m="http://schemas.openxmlformats.org/officeDocument/2006/math" xmlns:v="urn:schemas-microsoft-com:vml" xmlns:wp14="http://schemas.microsoft.com/office/word/2010/wordprocessingDrawing" xmlns:wp="http://schemas.openxmlformats.org/drawingml/2006/wordprocessingDrawing" xmlns:w10="urn:schemas-microsoft-com:office:word" xmlns:w="http://schemas.openxmlformats.org/wordprocessingml/2006/main" xmlns:w14="http://schemas.microsoft.com/office/word/2010/wordml" xmlns:wpg="http://schemas.microsoft.com/office/word/2010/wordprocessingGroup" xmlns:wpi="http://schemas.microsoft.com/office/word/2010/wordprocessingInk" xmlns:wne="http://schemas.microsoft.com/office/word/2006/wordml" xmlns:wps="http://schemas.microsoft.com/office/word/2010/wordprocessingShape" mc:Ignorable="w14 wp14">
   <w:abstractNum w:abstractNumId="0">
-    <w:nsid w:val="E17F69BA"/>
+    <w:nsid w:val="A6B32FF8"/>
     <w:multiLevelType w:val="multilevel"/>
-    <w:tmpl w:val="4D1C8498"/>
+    <w:tmpl w:val="1DAC9972"/>
     <w:lvl w:ilvl="0">
-      <w:numFmt w:val="bullet"/>
-      <w:lvlText w:val=" "/>
+      <w:start w:val="1"/>
+      <w:numFmt w:val="decimal"/>
+      <w:lvlText w:val="%1."/>
       <w:lvlJc w:val="left"/>
       <w:pPr>
         <w:tabs>
@@ -792,8 +852,9 @@
       </w:pPr>
     </w:lvl>
     <w:lvl w:ilvl="1">
-      <w:numFmt w:val="bullet"/>
-      <w:lvlText w:val=" "/>
+      <w:start w:val="1"/>
+      <w:numFmt w:val="decimal"/>
+      <w:lvlText w:val="%2."/>
       <w:lvlJc w:val="left"/>
       <w:pPr>
         <w:tabs>
@@ -803,8 +864,9 @@
       </w:pPr>
     </w:lvl>
     <w:lvl w:ilvl="2">
-      <w:numFmt w:val="bullet"/>
-      <w:lvlText w:val=" "/>
+      <w:start w:val="1"/>
+      <w:numFmt w:val="decimal"/>
+      <w:lvlText w:val="%3."/>
       <w:lvlJc w:val="left"/>
       <w:pPr>
         <w:tabs>
@@ -814,8 +876,9 @@
       </w:pPr>
     </w:lvl>
     <w:lvl w:ilvl="3">
-      <w:numFmt w:val="bullet"/>
-      <w:lvlText w:val=" "/>
+      <w:start w:val="1"/>
+      <w:numFmt w:val="decimal"/>
+      <w:lvlText w:val="%4."/>
       <w:lvlJc w:val="left"/>
       <w:pPr>
         <w:tabs>
@@ -825,8 +888,9 @@
       </w:pPr>
     </w:lvl>
     <w:lvl w:ilvl="4">
-      <w:numFmt w:val="bullet"/>
-      <w:lvlText w:val=" "/>
+      <w:start w:val="1"/>
+      <w:numFmt w:val="decimal"/>
+      <w:lvlText w:val="%5."/>
       <w:lvlJc w:val="left"/>
       <w:pPr>
         <w:tabs>
@@ -836,8 +900,9 @@
       </w:pPr>
     </w:lvl>
     <w:lvl w:ilvl="5">
-      <w:numFmt w:val="bullet"/>
-      <w:lvlText w:val=" "/>
+      <w:start w:val="1"/>
+      <w:numFmt w:val="decimal"/>
+      <w:lvlText w:val="%6."/>
       <w:lvlJc w:val="left"/>
       <w:pPr>
         <w:tabs>
@@ -847,8 +912,9 @@
       </w:pPr>
     </w:lvl>
     <w:lvl w:ilvl="6">
-      <w:numFmt w:val="bullet"/>
-      <w:lvlText w:val=" "/>
+      <w:start w:val="1"/>
+      <w:numFmt w:val="decimal"/>
+      <w:lvlText w:val="%7."/>
       <w:lvlJc w:val="left"/>
       <w:pPr>
         <w:tabs>
@@ -869,108 +935,9 @@
     </w:lvl>
   </w:abstractNum>
   <w:abstractNum w:abstractNumId="1">
-    <w:nsid w:val="EB795A51"/>
+    <w:nsid w:val="14D75582"/>
     <w:multiLevelType w:val="multilevel"/>
-    <w:tmpl w:val="76D8C860"/>
-    <w:lvl w:ilvl="0">
-      <w:start w:val="1"/>
-      <w:numFmt w:val="decimal"/>
-      <w:lvlText w:val="%1."/>
-      <w:lvlJc w:val="left"/>
-      <w:pPr>
-        <w:tabs>
-          <w:tab w:val="num" w:pos="0"/>
-        </w:tabs>
-        <w:ind w:left="480" w:hanging="480"/>
-      </w:pPr>
-    </w:lvl>
-    <w:lvl w:ilvl="1">
-      <w:start w:val="1"/>
-      <w:numFmt w:val="decimal"/>
-      <w:lvlText w:val="%2."/>
-      <w:lvlJc w:val="left"/>
-      <w:pPr>
-        <w:tabs>
-          <w:tab w:val="num" w:pos="720"/>
-        </w:tabs>
-        <w:ind w:left="1200" w:hanging="480"/>
-      </w:pPr>
-    </w:lvl>
-    <w:lvl w:ilvl="2">
-      <w:start w:val="1"/>
-      <w:numFmt w:val="decimal"/>
-      <w:lvlText w:val="%3."/>
-      <w:lvlJc w:val="left"/>
-      <w:pPr>
-        <w:tabs>
-          <w:tab w:val="num" w:pos="1440"/>
-        </w:tabs>
-        <w:ind w:left="1920" w:hanging="480"/>
-      </w:pPr>
-    </w:lvl>
-    <w:lvl w:ilvl="3">
-      <w:start w:val="1"/>
-      <w:numFmt w:val="decimal"/>
-      <w:lvlText w:val="%4."/>
-      <w:lvlJc w:val="left"/>
-      <w:pPr>
-        <w:tabs>
-          <w:tab w:val="num" w:pos="2160"/>
-        </w:tabs>
-        <w:ind w:left="2640" w:hanging="480"/>
-      </w:pPr>
-    </w:lvl>
-    <w:lvl w:ilvl="4">
-      <w:start w:val="1"/>
-      <w:numFmt w:val="decimal"/>
-      <w:lvlText w:val="%5."/>
-      <w:lvlJc w:val="left"/>
-      <w:pPr>
-        <w:tabs>
-          <w:tab w:val="num" w:pos="2880"/>
-        </w:tabs>
-        <w:ind w:left="3360" w:hanging="480"/>
-      </w:pPr>
-    </w:lvl>
-    <w:lvl w:ilvl="5">
-      <w:start w:val="1"/>
-      <w:numFmt w:val="decimal"/>
-      <w:lvlText w:val="%6."/>
-      <w:lvlJc w:val="left"/>
-      <w:pPr>
-        <w:tabs>
-          <w:tab w:val="num" w:pos="3600"/>
-        </w:tabs>
-        <w:ind w:left="4080" w:hanging="480"/>
-      </w:pPr>
-    </w:lvl>
-    <w:lvl w:ilvl="6">
-      <w:start w:val="1"/>
-      <w:numFmt w:val="decimal"/>
-      <w:lvlText w:val="%7."/>
-      <w:lvlJc w:val="left"/>
-      <w:pPr>
-        <w:tabs>
-          <w:tab w:val="num" w:pos="4320"/>
-        </w:tabs>
-        <w:ind w:left="4800" w:hanging="480"/>
-      </w:pPr>
-    </w:lvl>
-    <w:lvl w:ilvl="7">
-      <w:numFmt w:val="decimal"/>
-      <w:lvlText w:val=""/>
-      <w:lvlJc w:val="left"/>
-    </w:lvl>
-    <w:lvl w:ilvl="8">
-      <w:numFmt w:val="decimal"/>
-      <w:lvlText w:val=""/>
-      <w:lvlJc w:val="left"/>
-    </w:lvl>
-  </w:abstractNum>
-  <w:abstractNum w:abstractNumId="2">
-    <w:nsid w:val="647CA080"/>
-    <w:multiLevelType w:val="multilevel"/>
-    <w:tmpl w:val="2B72170C"/>
+    <w:tmpl w:val="B9463476"/>
     <w:lvl w:ilvl="0">
       <w:numFmt w:val="bullet"/>
       <w:lvlText w:val=" "/>
@@ -1060,13 +1027,10 @@
     </w:lvl>
   </w:abstractNum>
   <w:num w:numId="1">
-    <w:abstractNumId w:val="0"/>
+    <w:abstractNumId w:val="1"/>
   </w:num>
   <w:num w:numId="2">
-    <w:abstractNumId w:val="2"/>
-  </w:num>
-  <w:num w:numId="3">
-    <w:abstractNumId w:val="1"/>
+    <w:abstractNumId w:val="0"/>
     <w:lvlOverride w:ilvl="0">
       <w:startOverride w:val="1"/>
     </w:lvlOverride>
@@ -1134,8 +1098,8 @@
       <w:b/>
       <w:bCs/>
       <w:color w:val="345A8A" w:themeColor="accent1" w:themeShade="B5"/>
-      <w:sz w:val="32"/>
-      <w:szCs w:val="32"/>
+      <w:sz w:val="36"/>
+      <w:szCs w:val="36"/>
     </w:rPr>
   </w:style>
   <w:style w:type="paragraph" w:styleId="Heading2">
@@ -1276,21 +1240,8 @@
       <w:szCs w:val="36"/>
     </w:rPr>
   </w:style>
-  <w:style w:type="paragraph" w:styleId="Subtitle">
-    <w:name w:val="Subtitle"/>
-    <w:basedOn w:val="Title"/>
-    <w:next w:val="Normal"/>
-    <w:qFormat/>
-    <w:pPr>
-      <w:spacing w:before="240"/>
-    </w:pPr>
-    <w:rPr>
-      <w:sz w:val="30"/>
-      <w:szCs w:val="30"/>
-    </w:rPr>
-  </w:style>
-  <w:style w:type="paragraph" w:customStyle="1" w:styleId="Author">
-    <w:name w:val="Author"/>
+  <w:style w:type="paragraph" w:customStyle="1" w:styleId="Authors">
+    <w:name w:val="Authors"/>
     <w:next w:val="Normal"/>
     <w:qFormat/>
     <w:pPr>
@@ -1308,26 +1259,6 @@
       <w:keepLines/>
       <w:jc w:val="center"/>
     </w:pPr>
-  </w:style>
-  <w:style w:type="paragraph" w:customStyle="1" w:styleId="Abstract">
-    <w:name w:val="Abstract"/>
-    <w:basedOn w:val="Normal"/>
-    <w:next w:val="Normal"/>
-    <w:qFormat/>
-    <w:pPr>
-      <w:keepNext/>
-      <w:keepLines/>
-      <w:spacing w:before="300" w:after="300"/>
-    </w:pPr>
-    <w:rPr>
-      <w:sz w:val="20"/>
-      <w:szCs w:val="20"/>
-    </w:rPr>
-  </w:style>
-  <w:style w:type="paragraph" w:styleId="Bibliography">
-    <w:name w:val="Bibliography"/>
-    <w:basedOn w:val="Normal"/>
-    <w:qFormat/>
   </w:style>
   <w:style w:type="paragraph" w:customStyle="1" w:styleId="BlockQuote">
     <w:name w:val="Block Quote"/>
@@ -1346,13 +1277,6 @@
       <w:szCs w:val="20"/>
     </w:rPr>
   </w:style>
-  <w:style w:type="paragraph" w:styleId="FootnoteText">
-    <w:name w:val="footnote text"/>
-    <w:basedOn w:val="Normal"/>
-    <w:uiPriority w:val="9"/>
-    <w:unhideWhenUsed/>
-    <w:qFormat/>
-  </w:style>
   <w:style w:type="paragraph" w:customStyle="1" w:styleId="DefinitionTerm">
     <w:name w:val="Definition Term"/>
     <w:basedOn w:val="Normal"/>
@@ -1426,141 +1350,6 @@
       <w:color w:val="4F81BD" w:themeColor="accent1"/>
     </w:rPr>
   </w:style>
-  <w:style w:type="paragraph" w:customStyle="1" w:styleId="SourceCode0">
-    <w:name w:val="Source Code"/>
-    <w:basedOn w:val="Normal"/>
-    <w:pPr>
-      <w:wordWrap w:val="0"/>
-    </w:pPr>
-  </w:style>
-  <w:style w:type="character" w:customStyle="1" w:styleId="KeywordTok">
-    <w:name w:val="KeywordTok"/>
-    <w:basedOn w:val="VerbatimChar"/>
-    <w:rPr>
-      <w:rFonts w:ascii="Consolas" w:hAnsi="Consolas"/>
-      <w:b/>
-      <w:color w:val="007020"/>
-      <w:sz w:val="22"/>
-    </w:rPr>
-  </w:style>
-  <w:style w:type="character" w:customStyle="1" w:styleId="DataTypeTok">
-    <w:name w:val="DataTypeTok"/>
-    <w:basedOn w:val="VerbatimChar"/>
-    <w:rPr>
-      <w:rFonts w:ascii="Consolas" w:hAnsi="Consolas"/>
-      <w:color w:val="902000"/>
-      <w:sz w:val="22"/>
-    </w:rPr>
-  </w:style>
-  <w:style w:type="character" w:customStyle="1" w:styleId="DecValTok">
-    <w:name w:val="DecValTok"/>
-    <w:basedOn w:val="VerbatimChar"/>
-    <w:rPr>
-      <w:rFonts w:ascii="Consolas" w:hAnsi="Consolas"/>
-      <w:color w:val="40A070"/>
-      <w:sz w:val="22"/>
-    </w:rPr>
-  </w:style>
-  <w:style w:type="character" w:customStyle="1" w:styleId="BaseNTok">
-    <w:name w:val="BaseNTok"/>
-    <w:basedOn w:val="VerbatimChar"/>
-    <w:rPr>
-      <w:rFonts w:ascii="Consolas" w:hAnsi="Consolas"/>
-      <w:color w:val="40A070"/>
-      <w:sz w:val="22"/>
-    </w:rPr>
-  </w:style>
-  <w:style w:type="character" w:customStyle="1" w:styleId="FloatTok">
-    <w:name w:val="FloatTok"/>
-    <w:basedOn w:val="VerbatimChar"/>
-    <w:rPr>
-      <w:rFonts w:ascii="Consolas" w:hAnsi="Consolas"/>
-      <w:color w:val="40A070"/>
-      <w:sz w:val="22"/>
-    </w:rPr>
-  </w:style>
-  <w:style w:type="character" w:customStyle="1" w:styleId="CharTok">
-    <w:name w:val="CharTok"/>
-    <w:basedOn w:val="VerbatimChar"/>
-    <w:rPr>
-      <w:rFonts w:ascii="Consolas" w:hAnsi="Consolas"/>
-      <w:color w:val="4070A0"/>
-      <w:sz w:val="22"/>
-    </w:rPr>
-  </w:style>
-  <w:style w:type="character" w:customStyle="1" w:styleId="StringTok">
-    <w:name w:val="StringTok"/>
-    <w:basedOn w:val="VerbatimChar"/>
-    <w:rPr>
-      <w:rFonts w:ascii="Consolas" w:hAnsi="Consolas"/>
-      <w:color w:val="4070A0"/>
-      <w:sz w:val="22"/>
-    </w:rPr>
-  </w:style>
-  <w:style w:type="character" w:customStyle="1" w:styleId="CommentTok">
-    <w:name w:val="CommentTok"/>
-    <w:basedOn w:val="VerbatimChar"/>
-    <w:rPr>
-      <w:rFonts w:ascii="Consolas" w:hAnsi="Consolas"/>
-      <w:i/>
-      <w:color w:val="60A0B0"/>
-      <w:sz w:val="22"/>
-    </w:rPr>
-  </w:style>
-  <w:style w:type="character" w:customStyle="1" w:styleId="OtherTok">
-    <w:name w:val="OtherTok"/>
-    <w:basedOn w:val="VerbatimChar"/>
-    <w:rPr>
-      <w:rFonts w:ascii="Consolas" w:hAnsi="Consolas"/>
-      <w:color w:val="007020"/>
-      <w:sz w:val="22"/>
-    </w:rPr>
-  </w:style>
-  <w:style w:type="character" w:customStyle="1" w:styleId="AlertTok">
-    <w:name w:val="AlertTok"/>
-    <w:basedOn w:val="VerbatimChar"/>
-    <w:rPr>
-      <w:rFonts w:ascii="Consolas" w:hAnsi="Consolas"/>
-      <w:b/>
-      <w:color w:val="FF0000"/>
-      <w:sz w:val="22"/>
-    </w:rPr>
-  </w:style>
-  <w:style w:type="character" w:customStyle="1" w:styleId="FunctionTok">
-    <w:name w:val="FunctionTok"/>
-    <w:basedOn w:val="VerbatimChar"/>
-    <w:rPr>
-      <w:rFonts w:ascii="Consolas" w:hAnsi="Consolas"/>
-      <w:color w:val="06287E"/>
-      <w:sz w:val="22"/>
-    </w:rPr>
-  </w:style>
-  <w:style w:type="character" w:customStyle="1" w:styleId="RegionMarkerTok">
-    <w:name w:val="RegionMarkerTok"/>
-    <w:basedOn w:val="VerbatimChar"/>
-    <w:rPr>
-      <w:rFonts w:ascii="Consolas" w:hAnsi="Consolas"/>
-      <w:sz w:val="22"/>
-    </w:rPr>
-  </w:style>
-  <w:style w:type="character" w:customStyle="1" w:styleId="ErrorTok">
-    <w:name w:val="ErrorTok"/>
-    <w:basedOn w:val="VerbatimChar"/>
-    <w:rPr>
-      <w:rFonts w:ascii="Consolas" w:hAnsi="Consolas"/>
-      <w:b/>
-      <w:color w:val="FF0000"/>
-      <w:sz w:val="22"/>
-    </w:rPr>
-  </w:style>
-  <w:style w:type="character" w:customStyle="1" w:styleId="NormalTok">
-    <w:name w:val="NormalTok"/>
-    <w:basedOn w:val="VerbatimChar"/>
-    <w:rPr>
-      <w:rFonts w:ascii="Consolas" w:hAnsi="Consolas"/>
-      <w:sz w:val="22"/>
-    </w:rPr>
-  </w:style>
   <w:style w:type="paragraph" w:customStyle="1" w:styleId="SourceCode">
     <w:name w:val="Source Code"/>
     <w:basedOn w:val="Normal"/>
@@ -1569,7 +1358,7 @@
       <w:wordWrap w:val="0"/>
     </w:pPr>
   </w:style>
-  <w:style w:type="character" w:customStyle="1" w:styleId="KeywordTok0">
+  <w:style w:type="character" w:customStyle="1" w:styleId="KeywordTok">
     <w:name w:val="KeywordTok"/>
     <w:basedOn w:val="VerbatimChar"/>
     <w:rPr>
@@ -1579,7 +1368,7 @@
       <w:sz w:val="22"/>
     </w:rPr>
   </w:style>
-  <w:style w:type="character" w:customStyle="1" w:styleId="DataTypeTok0">
+  <w:style w:type="character" w:customStyle="1" w:styleId="DataTypeTok">
     <w:name w:val="DataTypeTok"/>
     <w:basedOn w:val="VerbatimChar"/>
     <w:rPr>
@@ -1588,7 +1377,7 @@
       <w:sz w:val="22"/>
     </w:rPr>
   </w:style>
-  <w:style w:type="character" w:customStyle="1" w:styleId="DecValTok0">
+  <w:style w:type="character" w:customStyle="1" w:styleId="DecValTok">
     <w:name w:val="DecValTok"/>
     <w:basedOn w:val="VerbatimChar"/>
     <w:rPr>
@@ -1597,7 +1386,7 @@
       <w:sz w:val="22"/>
     </w:rPr>
   </w:style>
-  <w:style w:type="character" w:customStyle="1" w:styleId="BaseNTok0">
+  <w:style w:type="character" w:customStyle="1" w:styleId="BaseNTok">
     <w:name w:val="BaseNTok"/>
     <w:basedOn w:val="VerbatimChar"/>
     <w:rPr>
@@ -1606,7 +1395,7 @@
       <w:sz w:val="22"/>
     </w:rPr>
   </w:style>
-  <w:style w:type="character" w:customStyle="1" w:styleId="FloatTok0">
+  <w:style w:type="character" w:customStyle="1" w:styleId="FloatTok">
     <w:name w:val="FloatTok"/>
     <w:basedOn w:val="VerbatimChar"/>
     <w:rPr>
@@ -1615,7 +1404,7 @@
       <w:sz w:val="22"/>
     </w:rPr>
   </w:style>
-  <w:style w:type="character" w:customStyle="1" w:styleId="CharTok0">
+  <w:style w:type="character" w:customStyle="1" w:styleId="CharTok">
     <w:name w:val="CharTok"/>
     <w:basedOn w:val="VerbatimChar"/>
     <w:rPr>
@@ -1624,7 +1413,7 @@
       <w:sz w:val="22"/>
     </w:rPr>
   </w:style>
-  <w:style w:type="character" w:customStyle="1" w:styleId="StringTok0">
+  <w:style w:type="character" w:customStyle="1" w:styleId="StringTok">
     <w:name w:val="StringTok"/>
     <w:basedOn w:val="VerbatimChar"/>
     <w:rPr>
@@ -1633,7 +1422,7 @@
       <w:sz w:val="22"/>
     </w:rPr>
   </w:style>
-  <w:style w:type="character" w:customStyle="1" w:styleId="CommentTok0">
+  <w:style w:type="character" w:customStyle="1" w:styleId="CommentTok">
     <w:name w:val="CommentTok"/>
     <w:basedOn w:val="VerbatimChar"/>
     <w:rPr>
@@ -1643,7 +1432,7 @@
       <w:sz w:val="22"/>
     </w:rPr>
   </w:style>
-  <w:style w:type="character" w:customStyle="1" w:styleId="OtherTok0">
+  <w:style w:type="character" w:customStyle="1" w:styleId="OtherTok">
     <w:name w:val="OtherTok"/>
     <w:basedOn w:val="VerbatimChar"/>
     <w:rPr>
@@ -1652,7 +1441,7 @@
       <w:sz w:val="22"/>
     </w:rPr>
   </w:style>
-  <w:style w:type="character" w:customStyle="1" w:styleId="AlertTok0">
+  <w:style w:type="character" w:customStyle="1" w:styleId="AlertTok">
     <w:name w:val="AlertTok"/>
     <w:basedOn w:val="VerbatimChar"/>
     <w:rPr>
@@ -1662,7 +1451,7 @@
       <w:sz w:val="22"/>
     </w:rPr>
   </w:style>
-  <w:style w:type="character" w:customStyle="1" w:styleId="FunctionTok0">
+  <w:style w:type="character" w:customStyle="1" w:styleId="FunctionTok">
     <w:name w:val="FunctionTok"/>
     <w:basedOn w:val="VerbatimChar"/>
     <w:rPr>
@@ -1671,7 +1460,7 @@
       <w:sz w:val="22"/>
     </w:rPr>
   </w:style>
-  <w:style w:type="character" w:customStyle="1" w:styleId="RegionMarkerTok0">
+  <w:style w:type="character" w:customStyle="1" w:styleId="RegionMarkerTok">
     <w:name w:val="RegionMarkerTok"/>
     <w:basedOn w:val="VerbatimChar"/>
     <w:rPr>
@@ -1679,7 +1468,7 @@
       <w:sz w:val="22"/>
     </w:rPr>
   </w:style>
-  <w:style w:type="character" w:customStyle="1" w:styleId="ErrorTok0">
+  <w:style w:type="character" w:customStyle="1" w:styleId="ErrorTok">
     <w:name w:val="ErrorTok"/>
     <w:basedOn w:val="VerbatimChar"/>
     <w:rPr>
@@ -1689,68 +1478,59 @@
       <w:sz w:val="22"/>
     </w:rPr>
   </w:style>
-  <w:style w:type="character" w:customStyle="1" w:styleId="NormalTok0">
+  <w:style w:type="character" w:customStyle="1" w:styleId="NormalTok">
     <w:name w:val="NormalTok"/>
     <w:basedOn w:val="VerbatimChar"/>
     <w:rPr>
       <w:rFonts w:ascii="Consolas" w:hAnsi="Consolas"/>
       <w:sz w:val="22"/>
+    </w:rPr>
+  </w:style>
+  <w:style w:type="paragraph" w:styleId="BalloonText">
+    <w:name w:val="Balloon Text"/>
+    <w:basedOn w:val="Normal"/>
+    <w:link w:val="BalloonTextChar"/>
+    <w:rsid w:val="00005E6A"/>
+    <w:pPr>
+      <w:spacing w:before="0" w:after="0"/>
+    </w:pPr>
+    <w:rPr>
+      <w:rFonts w:ascii="Lucida Grande" w:hAnsi="Lucida Grande"/>
+      <w:sz w:val="18"/>
+      <w:szCs w:val="18"/>
+    </w:rPr>
+  </w:style>
+  <w:style w:type="character" w:customStyle="1" w:styleId="BalloonTextChar">
+    <w:name w:val="Balloon Text Char"/>
+    <w:basedOn w:val="DefaultParagraphFont"/>
+    <w:link w:val="BalloonText"/>
+    <w:rsid w:val="00005E6A"/>
+    <w:rPr>
+      <w:rFonts w:ascii="Lucida Grande" w:hAnsi="Lucida Grande"/>
+      <w:sz w:val="18"/>
+      <w:szCs w:val="18"/>
     </w:rPr>
   </w:style>
   <w:style w:type="paragraph" w:customStyle="1" w:styleId="EndNoteBibliographyTitle">
     <w:name w:val="EndNote Bibliography Title"/>
     <w:basedOn w:val="Normal"/>
-    <w:rsid w:val="001B232E"/>
+    <w:rsid w:val="00005E6A"/>
     <w:pPr>
       <w:spacing w:after="0"/>
       <w:jc w:val="center"/>
     </w:pPr>
     <w:rPr>
       <w:rFonts w:ascii="Calibri" w:hAnsi="Calibri"/>
-      <w:sz w:val="32"/>
+      <w:sz w:val="36"/>
     </w:rPr>
   </w:style>
   <w:style w:type="paragraph" w:customStyle="1" w:styleId="EndNoteBibliography">
     <w:name w:val="EndNote Bibliography"/>
     <w:basedOn w:val="Normal"/>
-    <w:rsid w:val="001B232E"/>
+    <w:rsid w:val="00005E6A"/>
     <w:rPr>
       <w:rFonts w:ascii="Calibri" w:hAnsi="Calibri"/>
-      <w:sz w:val="32"/>
-    </w:rPr>
-  </w:style>
-  <w:style w:type="character" w:styleId="Hyperlink">
-    <w:name w:val="Hyperlink"/>
-    <w:basedOn w:val="DefaultParagraphFont"/>
-    <w:rsid w:val="001B232E"/>
-    <w:rPr>
-      <w:color w:val="0000FF" w:themeColor="hyperlink"/>
-      <w:u w:val="single"/>
-    </w:rPr>
-  </w:style>
-  <w:style w:type="paragraph" w:styleId="BalloonText">
-    <w:name w:val="Balloon Text"/>
-    <w:basedOn w:val="Normal"/>
-    <w:link w:val="BalloonTextChar"/>
-    <w:rsid w:val="001B232E"/>
-    <w:pPr>
-      <w:spacing w:before="0" w:after="0"/>
-    </w:pPr>
-    <w:rPr>
-      <w:rFonts w:ascii="Lucida Grande" w:hAnsi="Lucida Grande"/>
-      <w:sz w:val="18"/>
-      <w:szCs w:val="18"/>
-    </w:rPr>
-  </w:style>
-  <w:style w:type="character" w:customStyle="1" w:styleId="BalloonTextChar">
-    <w:name w:val="Balloon Text Char"/>
-    <w:basedOn w:val="DefaultParagraphFont"/>
-    <w:link w:val="BalloonText"/>
-    <w:rsid w:val="001B232E"/>
-    <w:rPr>
-      <w:rFonts w:ascii="Lucida Grande" w:hAnsi="Lucida Grande"/>
-      <w:sz w:val="18"/>
-      <w:szCs w:val="18"/>
+      <w:sz w:val="36"/>
     </w:rPr>
   </w:style>
 </w:styles>

</xml_diff>

<commit_message>
updated generation script for html generation, cleaned up some citations, regenerated documents with corrected bibliography and citations, added very basic CSS styling.
</commit_message>
<xml_diff>
--- a/TechnicalDebtConceptualModel.md.docx
+++ b/TechnicalDebtConceptualModel.md.docx
@@ -339,7 +339,7 @@
         <w:t xml:space="preserve"> </w:t>
       </w:r>
       <w:r>
-        <w:t xml:space="preserve">(Santos et al. 2013, 124)</w:t>
+        <w:t xml:space="preserve">(dos Santos et al. 2013, 124)</w:t>
       </w:r>
     </w:p>
     <w:p>
@@ -858,7 +858,7 @@
     </w:p>
     <w:p>
       <w:r>
-        <w:t xml:space="preserve">Santos, PauloSérgioMedeiros dos, Amanda Varella, CristineRibeiro Dantas, and DanielBeltrão Borges. 2013. “Visualizing and Managing Technical Debt in Agile Development: an Experience Report.” Book Section. In</w:t>
+        <w:t xml:space="preserve">dos Santos, Paulo Sérgio Medeiros, Amanda Varella, Cristine Ribeiro Dantas, and Daniel Beltrão Borges. 2013. “Visualizing and Managing Technical Debt in Agile Development: an Experience Report.” Book Section. In</w:t>
       </w:r>
       <w:r>
         <w:t xml:space="preserve"> </w:t>
@@ -909,7 +909,7 @@
 <file path=word/numbering.xml><?xml version="1.0" encoding="utf-8"?>
 <w:numbering xmlns:w="http://schemas.openxmlformats.org/wordprocessingml/2006/main">
   <w:abstractNum w:abstractNumId="0">
-    <w:nsid w:val="170b40db"/>
+    <w:nsid w:val="cac68fbb"/>
     <w:multiLevelType w:val="multilevel"/>
     <w:lvl w:ilvl="0">
       <w:numFmt w:val="bullet"/>
@@ -990,7 +990,7 @@
     </w:lvl>
   </w:abstractNum>
   <w:abstractNum w:abstractNumId="2">
-    <w:nsid w:val="3cd6487b"/>
+    <w:nsid w:val="5ccd6457"/>
     <w:multiLevelType w:val="multilevel"/>
     <w:lvl w:ilvl="0">
       <w:start w:val="1"/>

</xml_diff>